<commit_message>
Final? update of the program
</commit_message>
<xml_diff>
--- a/meetings/invite2016.docx
+++ b/meetings/invite2016.docx
@@ -9,16 +9,16 @@
           <w:lang w:eastAsia="sv-SE"/>
         </w:rPr>
         <w:drawing>
-          <wp:anchor distT="0" distB="0" distL="114300" distR="114300" simplePos="0" relativeHeight="251659264" behindDoc="1" locked="0" layoutInCell="1" allowOverlap="1" wp14:anchorId="4AC281CA" wp14:editId="22F9FBED">
+          <wp:anchor distT="0" distB="0" distL="114300" distR="114300" simplePos="0" relativeHeight="251659264" behindDoc="1" locked="0" layoutInCell="1" allowOverlap="1" wp14:anchorId="27793AA7" wp14:editId="70CBE9BD">
             <wp:simplePos x="0" y="0"/>
             <wp:positionH relativeFrom="column">
               <wp:posOffset>-899795</wp:posOffset>
             </wp:positionH>
             <wp:positionV relativeFrom="paragraph">
-              <wp:posOffset>-911671</wp:posOffset>
+              <wp:posOffset>-927735</wp:posOffset>
             </wp:positionV>
-            <wp:extent cx="7577293" cy="3241963"/>
-            <wp:effectExtent l="0" t="0" r="5080" b="0"/>
+            <wp:extent cx="7562850" cy="3202940"/>
+            <wp:effectExtent l="0" t="0" r="0" b="0"/>
             <wp:wrapNone/>
             <wp:docPr id="1" name="Bildobjekt 1"/>
             <wp:cNvGraphicFramePr>
@@ -32,7 +32,7 @@
                     <pic:cNvPicPr/>
                   </pic:nvPicPr>
                   <pic:blipFill>
-                    <a:blip r:embed="rId8">
+                    <a:blip r:embed="rId9">
                       <a:lum bright="70000" contrast="-70000"/>
                       <a:extLst>
                         <a:ext uri="{28A0092B-C50C-407E-A947-70E740481C1C}">
@@ -47,11 +47,12 @@
                   <pic:spPr>
                     <a:xfrm>
                       <a:off x="0" y="0"/>
-                      <a:ext cx="7581665" cy="3243833"/>
+                      <a:ext cx="7562850" cy="3202940"/>
                     </a:xfrm>
                     <a:prstGeom prst="rect">
                       <a:avLst/>
                     </a:prstGeom>
+                    <a:effectLst/>
                   </pic:spPr>
                 </pic:pic>
               </a:graphicData>
@@ -242,6 +243,14 @@
         </w:rPr>
         <w:t xml:space="preserve"> </w:t>
       </w:r>
+      <w:r>
+        <w:rPr>
+          <w:rFonts w:ascii="Cambria" w:hAnsi="Cambria" w:cs="Cambria"/>
+          <w:sz w:val="28"/>
+          <w:szCs w:val="28"/>
+        </w:rPr>
+        <w:t>I år tänkte vi även göra slag i saken och bilda en officiell svensk användarförening för QGIS.</w:t>
+      </w:r>
     </w:p>
     <w:p>
       <w:pPr>
@@ -285,43 +294,7 @@
           <w:szCs w:val="36"/>
           <w:u w:val="single"/>
         </w:rPr>
-        <w:t>finns här</w:t>
-      </w:r>
-      <w:r>
-        <w:rPr>
-          <w:rFonts w:ascii="Cambria" w:hAnsi="Cambria" w:cs="Cambria"/>
-          <w:sz w:val="36"/>
-          <w:szCs w:val="36"/>
-          <w:u w:val="single"/>
-        </w:rPr>
-        <w:t xml:space="preserve"> (</w:t>
-      </w:r>
-      <w:r>
-        <w:rPr>
-          <w:rFonts w:ascii="Cambria" w:hAnsi="Cambria" w:cs="Cambria"/>
-          <w:sz w:val="36"/>
-          <w:szCs w:val="36"/>
-          <w:u w:val="single"/>
-        </w:rPr>
-        <w:t>under framtagande</w:t>
-      </w:r>
-      <w:r>
-        <w:rPr>
-          <w:rFonts w:ascii="Cambria" w:hAnsi="Cambria" w:cs="Cambria"/>
-          <w:sz w:val="36"/>
-          <w:szCs w:val="36"/>
-          <w:u w:val="single"/>
-        </w:rPr>
-        <w:t>)</w:t>
-      </w:r>
-      <w:r>
-        <w:rPr>
-          <w:rFonts w:ascii="Cambria" w:hAnsi="Cambria" w:cs="Cambria"/>
-          <w:sz w:val="36"/>
-          <w:szCs w:val="36"/>
-          <w:u w:val="single"/>
-        </w:rPr>
-        <w:t>:</w:t>
+        <w:t>finns här:</w:t>
       </w:r>
     </w:p>
     <w:p>
@@ -337,7 +310,7 @@
           <w:u w:val="single"/>
         </w:rPr>
       </w:pPr>
-      <w:hyperlink r:id="rId9" w:history="1">
+      <w:hyperlink r:id="rId10" w:history="1">
         <w:r>
           <w:rPr>
             <w:rStyle w:val="Hyperlnk"/>
@@ -482,17 +455,7 @@
           <w:sz w:val="28"/>
           <w:szCs w:val="28"/>
         </w:rPr>
-        <w:t xml:space="preserve"> kl. 13</w:t>
-      </w:r>
-      <w:bookmarkStart w:id="0" w:name="_GoBack"/>
-      <w:bookmarkEnd w:id="0"/>
-      <w:r>
-        <w:rPr>
-          <w:rFonts w:ascii="Cambria" w:hAnsi="Cambria" w:cs="Cambria"/>
-          <w:sz w:val="28"/>
-          <w:szCs w:val="28"/>
-        </w:rPr>
-        <w:t xml:space="preserve">.00. </w:t>
+        <w:t xml:space="preserve"> kl. 13.00. </w:t>
       </w:r>
       <w:r>
         <w:rPr>
@@ -508,15 +471,23 @@
           <w:sz w:val="28"/>
           <w:szCs w:val="28"/>
         </w:rPr>
-        <w:t xml:space="preserve"> föredrag och worksh</w:t>
-      </w:r>
-      <w:r>
-        <w:rPr>
-          <w:rFonts w:ascii="Cambria" w:hAnsi="Cambria" w:cs="Cambria"/>
-          <w:sz w:val="28"/>
-          <w:szCs w:val="28"/>
-        </w:rPr>
-        <w:t>ops fram till kl. 17.00. Den 1</w:t>
+        <w:t xml:space="preserve"> föredrag och </w:t>
+      </w:r>
+      <w:r>
+        <w:rPr>
+          <w:rFonts w:ascii="Cambria" w:hAnsi="Cambria" w:cs="Cambria"/>
+          <w:sz w:val="28"/>
+          <w:szCs w:val="28"/>
+        </w:rPr>
+        <w:t>diskussioner</w:t>
+      </w:r>
+      <w:r>
+        <w:rPr>
+          <w:rFonts w:ascii="Cambria" w:hAnsi="Cambria" w:cs="Cambria"/>
+          <w:sz w:val="28"/>
+          <w:szCs w:val="28"/>
+        </w:rPr>
+        <w:t xml:space="preserve"> fram till kl. 17.00. Den 1</w:t>
       </w:r>
       <w:r>
         <w:rPr>
@@ -935,7 +906,7 @@
         </w:rPr>
         <w:t xml:space="preserve">: </w:t>
       </w:r>
-      <w:hyperlink r:id="rId10" w:history="1">
+      <w:hyperlink r:id="rId11" w:history="1">
         <w:r>
           <w:rPr>
             <w:rStyle w:val="Hyperlnk"/>
@@ -988,6 +959,7 @@
         <w:spacing w:after="0" w:line="240" w:lineRule="auto"/>
         <w:rPr>
           <w:rFonts w:ascii="Cambria" w:hAnsi="Cambria" w:cs="Cambria"/>
+          <w:b/>
           <w:sz w:val="28"/>
           <w:szCs w:val="28"/>
         </w:rPr>
@@ -1000,16 +972,6 @@
         </w:rPr>
         <w:t>Välkommen!</w:t>
       </w:r>
-    </w:p>
-    <w:p>
-      <w:pPr>
-        <w:rPr>
-          <w:rFonts w:ascii="Cambria" w:hAnsi="Cambria" w:cs="Cambria"/>
-          <w:b/>
-          <w:sz w:val="28"/>
-          <w:szCs w:val="28"/>
-        </w:rPr>
-      </w:pPr>
       <w:r>
         <w:rPr>
           <w:rFonts w:ascii="Cambria" w:hAnsi="Cambria" w:cs="Cambria"/>
@@ -1115,7 +1077,7 @@
         </w:rPr>
         <w:t xml:space="preserve">: </w:t>
       </w:r>
-      <w:hyperlink r:id="rId11" w:history="1">
+      <w:hyperlink r:id="rId12" w:history="1">
         <w:r>
           <w:rPr>
             <w:rStyle w:val="Hyperlnk"/>
@@ -1147,7 +1109,7 @@
         </w:rPr>
         <w:t xml:space="preserve">Strand Hotel: </w:t>
       </w:r>
-      <w:hyperlink r:id="rId12" w:history="1">
+      <w:hyperlink r:id="rId13" w:history="1">
         <w:r>
           <w:rPr>
             <w:rStyle w:val="Hyperlnk"/>
@@ -1179,7 +1141,7 @@
         </w:rPr>
         <w:t xml:space="preserve">First Hotel central: </w:t>
       </w:r>
-      <w:hyperlink r:id="rId13" w:history="1">
+      <w:hyperlink r:id="rId14" w:history="1">
         <w:r>
           <w:rPr>
             <w:rStyle w:val="Hyperlnk"/>
@@ -1211,7 +1173,7 @@
         </w:rPr>
         <w:t xml:space="preserve">The Lamp Hotel: </w:t>
       </w:r>
-      <w:hyperlink r:id="rId14" w:history="1">
+      <w:hyperlink r:id="rId15" w:history="1">
         <w:r>
           <w:rPr>
             <w:rStyle w:val="Hyperlnk"/>
@@ -1223,6 +1185,15 @@
           <w:t>http://www.thelamphotel.se/</w:t>
         </w:r>
       </w:hyperlink>
+      <w:r>
+        <w:rPr>
+          <w:rFonts w:ascii="Cambria" w:hAnsi="Cambria"/>
+          <w:sz w:val="28"/>
+          <w:szCs w:val="28"/>
+          <w:lang w:val="en-US"/>
+        </w:rPr>
+        <w:t xml:space="preserve"> </w:t>
+      </w:r>
     </w:p>
     <w:p>
       <w:pPr>
@@ -1254,7 +1225,7 @@
         </w:rPr>
         <w:t xml:space="preserve"> city: </w:t>
       </w:r>
-      <w:hyperlink r:id="rId15" w:history="1">
+      <w:hyperlink r:id="rId16" w:history="1">
         <w:r>
           <w:rPr>
             <w:rStyle w:val="Hyperlnk"/>
@@ -1314,7 +1285,7 @@
         </w:rPr>
         <w:t>, på gångavstånd:  </w:t>
       </w:r>
-      <w:hyperlink r:id="rId16" w:history="1">
+      <w:hyperlink r:id="rId17" w:history="1">
         <w:r>
           <w:rPr>
             <w:rStyle w:val="Hyperlnk"/>
@@ -1336,9 +1307,11 @@
           <w:rFonts w:ascii="Cambria" w:hAnsi="Cambria" w:cs="Cambria"/>
         </w:rPr>
       </w:pPr>
+      <w:bookmarkStart w:id="0" w:name="_GoBack"/>
+      <w:bookmarkEnd w:id="0"/>
     </w:p>
     <w:sectPr>
-      <w:headerReference w:type="default" r:id="rId17"/>
+      <w:headerReference w:type="default" r:id="rId18"/>
       <w:pgSz w:w="11906" w:h="16838"/>
       <w:pgMar w:top="1417" w:right="1417" w:bottom="1417" w:left="1417" w:header="708" w:footer="708" w:gutter="0"/>
       <w:cols w:space="708"/>
@@ -2379,8 +2352,20 @@
   <a:extraClrSchemeLst/>
   <a:extLst>
     <a:ext uri="{05A4C25C-085E-4340-85A3-A5531E510DB2}">
-      <thm15:themeFamily xmlns="" xmlns:thm15="http://schemas.microsoft.com/office/thememl/2012/main" name="Office Theme" id="{62F939B6-93AF-4DB8-9C6B-D6C7DFDC589F}" vid="{4A3C46E8-61CC-4603-A589-7422A47A8E4A}"/>
+      <thm15:themeFamily xmlns:thm15="http://schemas.microsoft.com/office/thememl/2012/main" xmlns="" name="Office Theme" id="{62F939B6-93AF-4DB8-9C6B-D6C7DFDC589F}" vid="{4A3C46E8-61CC-4603-A589-7422A47A8E4A}"/>
     </a:ext>
   </a:extLst>
 </a:theme>
+</file>
+
+<file path=customXml/item1.xml><?xml version="1.0" encoding="utf-8"?>
+<b:Sources xmlns:b="http://schemas.openxmlformats.org/officeDocument/2006/bibliography" xmlns="http://schemas.openxmlformats.org/officeDocument/2006/bibliography" SelectedStyle="\APA.XSL" StyleName="APA"/>
+</file>
+
+<file path=customXml/itemProps1.xml><?xml version="1.0" encoding="utf-8"?>
+<ds:datastoreItem xmlns:ds="http://schemas.openxmlformats.org/officeDocument/2006/customXml" ds:itemID="{87934543-F860-4CA5-9BE4-7042CB0F5FF0}">
+  <ds:schemaRefs>
+    <ds:schemaRef ds:uri="http://schemas.openxmlformats.org/officeDocument/2006/bibliography"/>
+  </ds:schemaRefs>
+</ds:datastoreItem>
 </file>
</xml_diff>

<commit_message>
Invite with user group
</commit_message>
<xml_diff>
--- a/meetings/invite2016.docx
+++ b/meetings/invite2016.docx
@@ -3,19 +3,27 @@
 <w:document xmlns:wpc="http://schemas.microsoft.com/office/word/2010/wordprocessingCanvas" xmlns:mc="http://schemas.openxmlformats.org/markup-compatibility/2006" xmlns:o="urn:schemas-microsoft-com:office:office" xmlns:r="http://schemas.openxmlformats.org/officeDocument/2006/relationships" xmlns:m="http://schemas.openxmlformats.org/officeDocument/2006/math" xmlns:v="urn:schemas-microsoft-com:vml" xmlns:wp14="http://schemas.microsoft.com/office/word/2010/wordprocessingDrawing" xmlns:wp="http://schemas.openxmlformats.org/drawingml/2006/wordprocessingDrawing" xmlns:w10="urn:schemas-microsoft-com:office:word" xmlns:w="http://schemas.openxmlformats.org/wordprocessingml/2006/main" xmlns:w14="http://schemas.microsoft.com/office/word/2010/wordml" xmlns:wpg="http://schemas.microsoft.com/office/word/2010/wordprocessingGroup" xmlns:wpi="http://schemas.microsoft.com/office/word/2010/wordprocessingInk" xmlns:wne="http://schemas.microsoft.com/office/word/2006/wordml" xmlns:wps="http://schemas.microsoft.com/office/word/2010/wordprocessingShape" mc:Ignorable="w14 wp14">
   <w:body>
     <w:p>
+      <w:pPr>
+        <w:rPr>
+          <w:rFonts w:ascii="Cambria" w:hAnsi="Cambria"/>
+          <w:b/>
+          <w:sz w:val="72"/>
+          <w:szCs w:val="72"/>
+        </w:rPr>
+      </w:pPr>
       <w:r>
         <w:rPr>
           <w:noProof/>
           <w:lang w:eastAsia="sv-SE"/>
         </w:rPr>
         <w:drawing>
-          <wp:anchor distT="0" distB="0" distL="114300" distR="114300" simplePos="0" relativeHeight="251659264" behindDoc="1" locked="0" layoutInCell="1" allowOverlap="1" wp14:anchorId="27793AA7" wp14:editId="70CBE9BD">
+          <wp:anchor distT="0" distB="0" distL="114300" distR="114300" simplePos="0" relativeHeight="251659264" behindDoc="1" locked="0" layoutInCell="1" allowOverlap="1" wp14:anchorId="0194DA00" wp14:editId="467BF5CF">
             <wp:simplePos x="0" y="0"/>
             <wp:positionH relativeFrom="column">
               <wp:posOffset>-899795</wp:posOffset>
             </wp:positionH>
             <wp:positionV relativeFrom="paragraph">
-              <wp:posOffset>-927735</wp:posOffset>
+              <wp:posOffset>-928370</wp:posOffset>
             </wp:positionV>
             <wp:extent cx="7562850" cy="3202940"/>
             <wp:effectExtent l="0" t="0" r="0" b="0"/>
@@ -69,26 +77,6 @@
       <w:r>
         <w:br w:type="textWrapping" w:clear="all"/>
       </w:r>
-    </w:p>
-    <w:p>
-      <w:pPr>
-        <w:rPr>
-          <w:rFonts w:ascii="Cambria" w:hAnsi="Cambria"/>
-          <w:b/>
-          <w:sz w:val="24"/>
-          <w:szCs w:val="24"/>
-        </w:rPr>
-      </w:pPr>
-    </w:p>
-    <w:p>
-      <w:pPr>
-        <w:rPr>
-          <w:rFonts w:ascii="Cambria" w:hAnsi="Cambria"/>
-          <w:b/>
-          <w:sz w:val="72"/>
-          <w:szCs w:val="72"/>
-        </w:rPr>
-      </w:pPr>
       <w:r>
         <w:rPr>
           <w:rFonts w:ascii="Cambria" w:hAnsi="Cambria"/>
@@ -250,6 +238,32 @@
           <w:szCs w:val="28"/>
         </w:rPr>
         <w:t>I år tänkte vi även göra slag i saken och bilda en officiell svensk användarförening för QGIS.</w:t>
+      </w:r>
+      <w:r>
+        <w:rPr>
+          <w:rFonts w:ascii="Cambria" w:hAnsi="Cambria" w:cs="Cambria"/>
+          <w:sz w:val="28"/>
+          <w:szCs w:val="28"/>
+        </w:rPr>
+        <w:t xml:space="preserve"> Förslag på stadgar </w:t>
+      </w:r>
+      <w:bookmarkStart w:id="0" w:name="_GoBack"/>
+      <w:r>
+        <w:rPr>
+          <w:rFonts w:ascii="Cambria" w:hAnsi="Cambria" w:cs="Cambria"/>
+          <w:sz w:val="28"/>
+          <w:szCs w:val="28"/>
+        </w:rPr>
+        <w:t>mm</w:t>
+      </w:r>
+      <w:bookmarkEnd w:id="0"/>
+      <w:r>
+        <w:rPr>
+          <w:rFonts w:ascii="Cambria" w:hAnsi="Cambria" w:cs="Cambria"/>
+          <w:sz w:val="28"/>
+          <w:szCs w:val="28"/>
+        </w:rPr>
+        <w:t xml:space="preserve"> kommer att skickas ut någon vecka i förväg. Tänk även igenom och förankra viljan till medlemskap. Sen behövs det också några frivilliga till en styrelse:)</w:t>
       </w:r>
     </w:p>
     <w:p>
@@ -1307,8 +1321,6 @@
           <w:rFonts w:ascii="Cambria" w:hAnsi="Cambria" w:cs="Cambria"/>
         </w:rPr>
       </w:pPr>
-      <w:bookmarkStart w:id="0" w:name="_GoBack"/>
-      <w:bookmarkEnd w:id="0"/>
     </w:p>
     <w:sectPr>
       <w:headerReference w:type="default" r:id="rId18"/>
@@ -2352,7 +2364,7 @@
   <a:extraClrSchemeLst/>
   <a:extLst>
     <a:ext uri="{05A4C25C-085E-4340-85A3-A5531E510DB2}">
-      <thm15:themeFamily xmlns:thm15="http://schemas.microsoft.com/office/thememl/2012/main" xmlns="" name="Office Theme" id="{62F939B6-93AF-4DB8-9C6B-D6C7DFDC589F}" vid="{4A3C46E8-61CC-4603-A589-7422A47A8E4A}"/>
+      <thm15:themeFamily xmlns="" xmlns:thm15="http://schemas.microsoft.com/office/thememl/2012/main" name="Office Theme" id="{62F939B6-93AF-4DB8-9C6B-D6C7DFDC589F}" vid="{4A3C46E8-61CC-4603-A589-7422A47A8E4A}"/>
     </a:ext>
   </a:extLst>
 </a:theme>
@@ -2363,7 +2375,7 @@
 </file>
 
 <file path=customXml/itemProps1.xml><?xml version="1.0" encoding="utf-8"?>
-<ds:datastoreItem xmlns:ds="http://schemas.openxmlformats.org/officeDocument/2006/customXml" ds:itemID="{87934543-F860-4CA5-9BE4-7042CB0F5FF0}">
+<ds:datastoreItem xmlns:ds="http://schemas.openxmlformats.org/officeDocument/2006/customXml" ds:itemID="{D5CC8122-9778-457A-844F-B2FA4696AD85}">
   <ds:schemaRefs>
     <ds:schemaRef ds:uri="http://schemas.openxmlformats.org/officeDocument/2006/bibliography"/>
   </ds:schemaRefs>

</xml_diff>